<commit_message>
can't even do nothing in ITMO
</commit_message>
<xml_diff>
--- a/Информатика/Аннотации/a3.docx
+++ b/Информатика/Аннотации/a3.docx
@@ -158,28 +158,28 @@
           <w:u w:val="single"/>
           <w:lang w:val="ru-RU"/>
         </w:rPr>
+        <w:t>20</w:t>
+      </w:r>
+      <w:r>
+        <w:rPr>
+          <w:u w:val="single"/>
+          <w:lang w:val="ru-RU"/>
+        </w:rPr>
+        <w:t>.</w:t>
+      </w:r>
+      <w:r>
+        <w:rPr>
+          <w:u w:val="single"/>
+          <w:lang w:val="ru-RU"/>
+        </w:rPr>
+        <w:t>1</w:t>
+      </w:r>
+      <w:r>
+        <w:rPr>
+          <w:u w:val="single"/>
+          <w:lang w:val="ru-RU"/>
+        </w:rPr>
         <w:t>2</w:t>
-      </w:r>
-      <w:r>
-        <w:rPr>
-          <w:u w:val="single"/>
-          <w:lang w:val="ru-RU"/>
-        </w:rPr>
-        <w:t>2</w:t>
-      </w:r>
-      <w:r>
-        <w:rPr>
-          <w:u w:val="single"/>
-          <w:lang w:val="ru-RU"/>
-        </w:rPr>
-        <w:t>.</w:t>
-      </w:r>
-      <w:r>
-        <w:rPr>
-          <w:u w:val="single"/>
-          <w:lang w:val="ru-RU"/>
-        </w:rPr>
-        <w:t>11</w:t>
       </w:r>
       <w:r>
         <w:rPr>
@@ -373,18 +373,8 @@
                 <w:bCs/>
                 <w:lang w:val="ru-RU"/>
               </w:rPr>
-              <w:t>Название статьи/главы книги/</w:t>
-            </w:r>
-            <w:proofErr w:type="spellStart"/>
-            <w:r>
-              <w:rPr>
-                <w:b/>
-                <w:bCs/>
-                <w:lang w:val="ru-RU"/>
-              </w:rPr>
-              <w:t>видеолекции</w:t>
-            </w:r>
-            <w:proofErr w:type="spellEnd"/>
+              <w:t>Название статьи/главы книги/видеолекции</w:t>
+            </w:r>
           </w:p>
           <w:p>
             <w:pPr>
@@ -411,7 +401,6 @@
                 <w:lang w:val="ru-RU" w:eastAsia="ru-KZ" w:bidi="ar-SA"/>
               </w:rPr>
             </w:pPr>
-            <w:proofErr w:type="spellStart"/>
             <w:r>
               <w:rPr>
                 <w:rFonts w:ascii="Fira Sans" w:eastAsia="Times New Roman" w:hAnsi="Fira Sans" w:cs="Times New Roman"/>
@@ -421,43 +410,7 @@
                 <w:szCs w:val="28"/>
                 <w:lang w:val="ru-RU" w:eastAsia="ru-KZ" w:bidi="ar-SA"/>
               </w:rPr>
-              <w:t>Скрапинг</w:t>
-            </w:r>
-            <w:proofErr w:type="spellEnd"/>
-            <w:r>
-              <w:rPr>
-                <w:rFonts w:ascii="Fira Sans" w:eastAsia="Times New Roman" w:hAnsi="Fira Sans" w:cs="Times New Roman"/>
-                <w:color w:val="333333"/>
-                <w:kern w:val="36"/>
-                <w:sz w:val="28"/>
-                <w:szCs w:val="28"/>
-                <w:lang w:val="ru-RU" w:eastAsia="ru-KZ" w:bidi="ar-SA"/>
-              </w:rPr>
-              <w:t xml:space="preserve"> современных веб-сайтов без </w:t>
-            </w:r>
-            <w:proofErr w:type="spellStart"/>
-            <w:r>
-              <w:rPr>
-                <w:rFonts w:ascii="Fira Sans" w:eastAsia="Times New Roman" w:hAnsi="Fira Sans" w:cs="Times New Roman"/>
-                <w:color w:val="333333"/>
-                <w:kern w:val="36"/>
-                <w:sz w:val="28"/>
-                <w:szCs w:val="28"/>
-                <w:lang w:val="ru-RU" w:eastAsia="ru-KZ" w:bidi="ar-SA"/>
-              </w:rPr>
-              <w:t>headless</w:t>
-            </w:r>
-            <w:proofErr w:type="spellEnd"/>
-            <w:r>
-              <w:rPr>
-                <w:rFonts w:ascii="Fira Sans" w:eastAsia="Times New Roman" w:hAnsi="Fira Sans" w:cs="Times New Roman"/>
-                <w:color w:val="333333"/>
-                <w:kern w:val="36"/>
-                <w:sz w:val="28"/>
-                <w:szCs w:val="28"/>
-                <w:lang w:val="ru-RU" w:eastAsia="ru-KZ" w:bidi="ar-SA"/>
-              </w:rPr>
-              <w:t>-браузеров</w:t>
+              <w:t>Скрапинг современных веб-сайтов без headless-браузеров</w:t>
             </w:r>
           </w:p>
           <w:p>
@@ -551,7 +504,6 @@
               <w:t xml:space="preserve">     </w:t>
             </w:r>
             <w:hyperlink r:id="rId7" w:history="1">
-              <w:proofErr w:type="spellStart"/>
               <w:r>
                 <w:rPr>
                   <w:rStyle w:val="a6"/>
@@ -563,7 +515,6 @@
                 </w:rPr>
                 <w:t>host_m</w:t>
               </w:r>
-              <w:proofErr w:type="spellEnd"/>
             </w:hyperlink>
           </w:p>
         </w:tc>
@@ -852,7 +803,6 @@
               </w:rPr>
               <w:t>.</w:t>
             </w:r>
-            <w:proofErr w:type="spellStart"/>
             <w:r>
               <w:rPr>
                 <w:b/>
@@ -860,7 +810,6 @@
               </w:rPr>
               <w:t>ly</w:t>
             </w:r>
-            <w:proofErr w:type="spellEnd"/>
             <w:r>
               <w:rPr>
                 <w:b/>
@@ -884,7 +833,6 @@
               </w:rPr>
               <w:t>.</w:t>
             </w:r>
-            <w:proofErr w:type="spellStart"/>
             <w:r>
               <w:rPr>
                 <w:b/>
@@ -892,32 +840,13 @@
               </w:rPr>
               <w:t>im</w:t>
             </w:r>
-            <w:proofErr w:type="spellEnd"/>
-            <w:r>
-              <w:rPr>
-                <w:b/>
-                <w:bCs/>
-                <w:lang w:val="ru-RU"/>
-              </w:rPr>
-              <w:t xml:space="preserve"> и </w:t>
-            </w:r>
-            <w:proofErr w:type="gramStart"/>
-            <w:r>
-              <w:rPr>
-                <w:b/>
-                <w:bCs/>
-                <w:lang w:val="ru-RU"/>
-              </w:rPr>
-              <w:t>т.п.</w:t>
-            </w:r>
-            <w:proofErr w:type="gramEnd"/>
-            <w:r>
-              <w:rPr>
-                <w:b/>
-                <w:bCs/>
-                <w:lang w:val="ru-RU"/>
-              </w:rPr>
-              <w:t>)</w:t>
+            <w:r>
+              <w:rPr>
+                <w:b/>
+                <w:bCs/>
+                <w:lang w:val="ru-RU"/>
+              </w:rPr>
+              <w:t xml:space="preserve"> и т.п.)</w:t>
             </w:r>
           </w:p>
           <w:p>
@@ -983,28 +912,12 @@
               </w:rPr>
               <w:t xml:space="preserve">, </w:t>
             </w:r>
-            <w:proofErr w:type="spellStart"/>
-            <w:r>
-              <w:rPr>
-                <w:lang w:val="ru-RU"/>
-              </w:rPr>
-              <w:t>Скрапинг</w:t>
-            </w:r>
-            <w:proofErr w:type="spellEnd"/>
-            <w:r>
-              <w:rPr>
-                <w:lang w:val="ru-RU"/>
-              </w:rPr>
-              <w:t xml:space="preserve">, </w:t>
-            </w:r>
-            <w:proofErr w:type="spellStart"/>
-            <w:r>
-              <w:rPr>
-                <w:lang w:val="ru-RU"/>
-              </w:rPr>
-              <w:t>Парсинг</w:t>
-            </w:r>
-            <w:proofErr w:type="spellEnd"/>
+            <w:r>
+              <w:rPr>
+                <w:lang w:val="ru-RU"/>
+              </w:rPr>
+              <w:t>Скрапинг, Парсинг</w:t>
+            </w:r>
             <w:r>
               <w:rPr>
                 <w:lang w:val="ru-RU"/>
@@ -1099,21 +1012,7 @@
               <w:rPr>
                 <w:lang w:val="ru-RU"/>
               </w:rPr>
-              <w:t xml:space="preserve">амой тяжёлой частью </w:t>
-            </w:r>
-            <w:proofErr w:type="spellStart"/>
-            <w:r>
-              <w:rPr>
-                <w:lang w:val="ru-RU"/>
-              </w:rPr>
-              <w:t>скрапинга</w:t>
-            </w:r>
-            <w:proofErr w:type="spellEnd"/>
-            <w:r>
-              <w:rPr>
-                <w:lang w:val="ru-RU"/>
-              </w:rPr>
-              <w:t xml:space="preserve"> являются HTTP-запросы, обработка не должна занимать много времени, однако необходимо постараться минимизировать количество запросов.</w:t>
+              <w:t>амой тяжёлой частью скрапинга являются HTTP-запросы, обработка не должна занимать много времени, однако необходимо постараться минимизировать количество запросов.</w:t>
             </w:r>
           </w:p>
           <w:p>
@@ -1149,21 +1048,7 @@
               <w:rPr>
                 <w:lang w:val="ru-RU"/>
               </w:rPr>
-              <w:t>Цель веб-</w:t>
-            </w:r>
-            <w:proofErr w:type="spellStart"/>
-            <w:r>
-              <w:rPr>
-                <w:lang w:val="ru-RU"/>
-              </w:rPr>
-              <w:t>скрапинга</w:t>
-            </w:r>
-            <w:proofErr w:type="spellEnd"/>
-            <w:r>
-              <w:rPr>
-                <w:lang w:val="ru-RU"/>
-              </w:rPr>
-              <w:t xml:space="preserve"> — доступ к информации и её анализ, чтобы создать на её основе что-то полезное, а не вызвать проблемы и торможение серверов.</w:t>
+              <w:t>Цель веб-скрапинга — доступ к информации и её анализ, чтобы создать на её основе что-то полезное, а не вызвать проблемы и торможение серверов.</w:t>
             </w:r>
           </w:p>
           <w:p>
@@ -1223,16 +1108,8 @@
               <w:rPr>
                 <w:lang w:val="ru-RU"/>
               </w:rPr>
-              <w:t xml:space="preserve">Способ </w:t>
-            </w:r>
-            <w:proofErr w:type="spellStart"/>
-            <w:r>
-              <w:rPr>
-                <w:lang w:val="ru-RU"/>
-              </w:rPr>
-              <w:t>скрапинга</w:t>
-            </w:r>
-            <w:proofErr w:type="spellEnd"/>
+              <w:t>Способ скрапинга</w:t>
+            </w:r>
             <w:r>
               <w:rPr>
                 <w:lang w:val="ru-RU"/>
@@ -1273,21 +1150,7 @@
               <w:rPr>
                 <w:lang w:val="ru-RU"/>
               </w:rPr>
-              <w:t xml:space="preserve"> использует простые </w:t>
-            </w:r>
-            <w:proofErr w:type="spellStart"/>
-            <w:r>
-              <w:rPr>
-                <w:lang w:val="ru-RU"/>
-              </w:rPr>
-              <w:t>python</w:t>
-            </w:r>
-            <w:proofErr w:type="spellEnd"/>
-            <w:r>
-              <w:rPr>
-                <w:lang w:val="ru-RU"/>
-              </w:rPr>
-              <w:t xml:space="preserve"> запросы</w:t>
+              <w:t xml:space="preserve"> использует простые python запросы</w:t>
             </w:r>
             <w:r>
               <w:rPr>
@@ -1312,21 +1175,7 @@
               <w:rPr>
                 <w:lang w:val="ru-RU"/>
               </w:rPr>
-              <w:t xml:space="preserve">Данный способ </w:t>
-            </w:r>
-            <w:proofErr w:type="spellStart"/>
-            <w:r>
-              <w:rPr>
-                <w:lang w:val="ru-RU"/>
-              </w:rPr>
-              <w:t>скрапинга</w:t>
-            </w:r>
-            <w:proofErr w:type="spellEnd"/>
-            <w:r>
-              <w:rPr>
-                <w:lang w:val="ru-RU"/>
-              </w:rPr>
-              <w:t xml:space="preserve"> </w:t>
+              <w:t xml:space="preserve">Данный способ скрапинга </w:t>
             </w:r>
             <w:r>
               <w:rPr>
@@ -1334,11 +1183,9 @@
               </w:rPr>
               <w:t xml:space="preserve">использует только публичное </w:t>
             </w:r>
-            <w:proofErr w:type="spellStart"/>
             <w:r>
               <w:t>api</w:t>
             </w:r>
-            <w:proofErr w:type="spellEnd"/>
             <w:r>
               <w:rPr>
                 <w:lang w:val="ru-RU"/>
@@ -1349,41 +1196,13 @@
               <w:rPr>
                 <w:lang w:val="ru-RU"/>
               </w:rPr>
-              <w:t xml:space="preserve">потребляет на </w:t>
-            </w:r>
-            <w:proofErr w:type="spellStart"/>
-            <w:r>
-              <w:rPr>
-                <w:lang w:val="ru-RU"/>
-              </w:rPr>
-              <w:t>фронтэнде</w:t>
-            </w:r>
-            <w:proofErr w:type="spellEnd"/>
-            <w:r>
-              <w:rPr>
-                <w:lang w:val="ru-RU"/>
-              </w:rPr>
-              <w:t xml:space="preserve"> большинство современных веб-сайтов</w:t>
-            </w:r>
-            <w:r>
-              <w:rPr>
-                <w:lang w:val="ru-RU"/>
-              </w:rPr>
-              <w:t xml:space="preserve">, следовательно подходит для </w:t>
-            </w:r>
-            <w:proofErr w:type="spellStart"/>
-            <w:r>
-              <w:rPr>
-                <w:lang w:val="ru-RU"/>
-              </w:rPr>
-              <w:t>большиества</w:t>
-            </w:r>
-            <w:proofErr w:type="spellEnd"/>
-            <w:r>
-              <w:rPr>
-                <w:lang w:val="ru-RU"/>
-              </w:rPr>
-              <w:t xml:space="preserve"> современных сайтов.</w:t>
+              <w:t>потребляет на фронтэнде большинство современных веб-сайтов</w:t>
+            </w:r>
+            <w:r>
+              <w:rPr>
+                <w:lang w:val="ru-RU"/>
+              </w:rPr>
+              <w:t>, следовательно подходит для большиества современных сайтов.</w:t>
             </w:r>
           </w:p>
           <w:p>
@@ -1455,21 +1274,7 @@
               <w:rPr>
                 <w:lang w:val="ru-RU"/>
               </w:rPr>
-              <w:t xml:space="preserve">Данный способ </w:t>
-            </w:r>
-            <w:proofErr w:type="spellStart"/>
-            <w:r>
-              <w:rPr>
-                <w:lang w:val="ru-RU"/>
-              </w:rPr>
-              <w:t>парсинга</w:t>
-            </w:r>
-            <w:proofErr w:type="spellEnd"/>
-            <w:r>
-              <w:rPr>
-                <w:lang w:val="ru-RU"/>
-              </w:rPr>
-              <w:t xml:space="preserve"> подойдёт </w:t>
+              <w:t xml:space="preserve">Данный способ парсинга подойдёт </w:t>
             </w:r>
             <w:r>
               <w:rPr>
@@ -1574,19 +1379,11 @@
                 <w:lang w:val="ru-RU"/>
               </w:rPr>
             </w:pPr>
-            <w:proofErr w:type="spellStart"/>
-            <w:r>
-              <w:rPr>
-                <w:lang w:val="ru-RU"/>
-              </w:rPr>
-              <w:t>Скрапинг</w:t>
-            </w:r>
-            <w:proofErr w:type="spellEnd"/>
-            <w:r>
-              <w:rPr>
-                <w:lang w:val="ru-RU"/>
-              </w:rPr>
-              <w:t xml:space="preserve"> достаточно неустойчивый процесс, </w:t>
+            <w:r>
+              <w:rPr>
+                <w:lang w:val="ru-RU"/>
+              </w:rPr>
+              <w:t xml:space="preserve">Скрапинг достаточно неустойчивый процесс, </w:t>
             </w:r>
             <w:r>
               <w:rPr>
@@ -1610,21 +1407,7 @@
               <w:rPr>
                 <w:lang w:val="ru-RU"/>
               </w:rPr>
-              <w:t xml:space="preserve">важно часто сохранять данные и обеспечить удобный перезапуск </w:t>
-            </w:r>
-            <w:proofErr w:type="spellStart"/>
-            <w:r>
-              <w:rPr>
-                <w:lang w:val="ru-RU"/>
-              </w:rPr>
-              <w:t>скраперов</w:t>
-            </w:r>
-            <w:proofErr w:type="spellEnd"/>
-            <w:r>
-              <w:rPr>
-                <w:lang w:val="ru-RU"/>
-              </w:rPr>
-              <w:t xml:space="preserve"> с места, где произошёл сбой.</w:t>
+              <w:t>важно часто сохранять данные и обеспечить удобный перезапуск скраперов с места, где произошёл сбой.</w:t>
             </w:r>
           </w:p>
           <w:p>
@@ -1646,21 +1429,12 @@
               </w:rPr>
               <w:t xml:space="preserve"> </w:t>
             </w:r>
-            <w:proofErr w:type="spellStart"/>
             <w:r>
               <w:rPr>
                 <w:rFonts w:eastAsia="Times New Roman" w:cs="Times New Roman"/>
                 <w:lang w:val="ru-RU"/>
               </w:rPr>
-              <w:t>Скрапинг</w:t>
-            </w:r>
-            <w:proofErr w:type="spellEnd"/>
-            <w:r>
-              <w:rPr>
-                <w:rFonts w:eastAsia="Times New Roman" w:cs="Times New Roman"/>
-                <w:lang w:val="ru-RU"/>
-              </w:rPr>
-              <w:t xml:space="preserve"> подходит </w:t>
+              <w:t xml:space="preserve">Скрапинг подходит </w:t>
             </w:r>
             <w:r>
               <w:rPr>

</xml_diff>